<commit_message>
Correction du tp 2
</commit_message>
<xml_diff>
--- a/Labo.docx
+++ b/Labo.docx
@@ -415,6 +415,89 @@
         </w:numPr>
       </w:pPr>
       <w:r>
+        <w:t xml:space="preserve">Si le numéro de téléphone n'est pas valide, </w:t>
+      </w:r>
+      <w:r>
+        <w:rPr>
+          <w:kern w:val="0"/>
+          <w14:ligatures w14:val="none"/>
+        </w:rPr>
+        <w:t>demander à l'utilisateur de les corriger</w:t>
+      </w:r>
+      <w:r>
+        <w:t>.</w:t>
+      </w:r>
+    </w:p>
+    <w:p>
+      <w:pPr>
+        <w:ind w:left="708"/>
+      </w:pPr>
+      <w:r>
+        <w:t>Avant la validation, voici les champs obligatoires et non obligatoires</w:t>
+      </w:r>
+      <w:r>
+        <w:t xml:space="preserve"> : </w:t>
+      </w:r>
+    </w:p>
+    <w:p>
+      <w:pPr>
+        <w:ind w:left="708"/>
+      </w:pPr>
+      <w:r>
+        <w:tab/>
+      </w:r>
+      <w:r>
+        <w:t>Options de Livraison</w:t>
+      </w:r>
+      <w:r>
+        <w:t xml:space="preserve"> (obligatoire)</w:t>
+      </w:r>
+    </w:p>
+    <w:p>
+      <w:pPr>
+        <w:ind w:left="708"/>
+      </w:pPr>
+      <w:r>
+        <w:tab/>
+        <w:t>Nom complet (obligatoire)</w:t>
+      </w:r>
+    </w:p>
+    <w:p>
+      <w:pPr>
+        <w:ind w:left="708"/>
+      </w:pPr>
+      <w:r>
+        <w:tab/>
+        <w:t>Adresse de livraison (obligatoire)</w:t>
+      </w:r>
+    </w:p>
+    <w:p>
+      <w:pPr>
+        <w:ind w:left="708"/>
+      </w:pPr>
+      <w:r>
+        <w:tab/>
+        <w:t>Numéro de téléphone (obligatoire)</w:t>
+      </w:r>
+    </w:p>
+    <w:p>
+      <w:pPr>
+        <w:ind w:left="708"/>
+      </w:pPr>
+      <w:r>
+        <w:tab/>
+        <w:t>Commentaire (facultatif)</w:t>
+      </w:r>
+    </w:p>
+    <w:p>
+      <w:pPr>
+        <w:pStyle w:val="Paragraphedeliste"/>
+        <w:numPr>
+          <w:ilvl w:val="1"/>
+          <w:numId w:val="5"/>
+        </w:numPr>
+      </w:pPr>
+      <w:r>
         <w:t>Si les informations sont valides, procéder à la confirmation de la commande.</w:t>
       </w:r>
     </w:p>
@@ -444,6 +527,7 @@
         </w:numPr>
       </w:pPr>
       <w:r>
+        <w:lastRenderedPageBreak/>
         <w:t>L'utilisateur confirme la commande.</w:t>
       </w:r>
     </w:p>

</xml_diff>